<commit_message>
Modified document and solution
</commit_message>
<xml_diff>
--- a/Project_Manager_Setup_Document.docx
+++ b/Project_Manager_Setup_Document.docx
@@ -1678,8 +1678,6 @@
       <w:r>
         <w:t xml:space="preserve"> Once the setup is done, developer can scale, customize, debug, build &amp; run the application according to the requirement. </w:t>
       </w:r>
-      <w:bookmarkStart w:id="0" w:name="_GoBack"/>
-      <w:bookmarkEnd w:id="0"/>
     </w:p>
     <w:p>
       <w:pPr>
@@ -2009,9 +2007,9 @@
         <w:lastRenderedPageBreak/>
         <w:drawing>
           <wp:inline distT="0" distB="0" distL="0" distR="0">
-            <wp:extent cx="5934075" cy="3533775"/>
-            <wp:effectExtent l="19050" t="19050" r="28575" b="28575"/>
-            <wp:docPr id="1" name="Picture 1"/>
+            <wp:extent cx="5934075" cy="3686175"/>
+            <wp:effectExtent l="0" t="0" r="9525" b="9525"/>
+            <wp:docPr id="2" name="Picture 2"/>
             <wp:cNvGraphicFramePr>
               <a:graphicFrameLocks xmlns:a="http://schemas.openxmlformats.org/drawingml/2006/main" noChangeAspect="1"/>
             </wp:cNvGraphicFramePr>
@@ -2040,16 +2038,14 @@
                   <pic:spPr bwMode="auto">
                     <a:xfrm>
                       <a:off x="0" y="0"/>
-                      <a:ext cx="5934075" cy="3533775"/>
+                      <a:ext cx="5934075" cy="3686175"/>
                     </a:xfrm>
                     <a:prstGeom prst="rect">
                       <a:avLst/>
                     </a:prstGeom>
                     <a:noFill/>
                     <a:ln>
-                      <a:solidFill>
-                        <a:schemeClr val="accent1"/>
-                      </a:solidFill>
+                      <a:noFill/>
                     </a:ln>
                   </pic:spPr>
                 </pic:pic>
@@ -2058,6 +2054,8 @@
           </wp:inline>
         </w:drawing>
       </w:r>
+      <w:bookmarkStart w:id="0" w:name="_GoBack"/>
+      <w:bookmarkEnd w:id="0"/>
     </w:p>
     <w:p>
       <w:pPr>
@@ -2991,7 +2989,7 @@
               <w:bCs/>
               <w:noProof/>
             </w:rPr>
-            <w:t>3</w:t>
+            <w:t>4</w:t>
           </w:r>
           <w:r>
             <w:rPr>
@@ -6115,6 +6113,7 @@
   <w:rsids>
     <w:rsidRoot w:val="008B5B0C"/>
     <w:rsid w:val="0003774E"/>
+    <w:rsid w:val="003F3492"/>
     <w:rsid w:val="006115CD"/>
     <w:rsid w:val="008802B6"/>
     <w:rsid w:val="008B5B0C"/>

</xml_diff>